<commit_message>
new modify for week1
</commit_message>
<xml_diff>
--- a/Assignment/Assignment1.docx
+++ b/Assignment/Assignment1.docx
@@ -6,18 +6,18 @@
       <w:pPr>
         <w:pStyle w:val="1"/>
         <w:rPr>
-          <w:rFonts w:ascii="Microsoft YaHei" w:eastAsia="Microsoft YaHei" w:hAnsi="Microsoft YaHei"/>
-        </w:rPr>
-      </w:pPr>
-      <w:r>
-        <w:rPr>
-          <w:rFonts w:ascii="Microsoft YaHei" w:eastAsia="Microsoft YaHei" w:hAnsi="Microsoft YaHei" w:hint="eastAsia"/>
+          <w:rFonts w:ascii="微软雅黑" w:eastAsia="微软雅黑" w:hAnsi="微软雅黑"/>
+        </w:rPr>
+      </w:pPr>
+      <w:r>
+        <w:rPr>
+          <w:rFonts w:ascii="微软雅黑" w:eastAsia="微软雅黑" w:hAnsi="微软雅黑" w:hint="eastAsia"/>
         </w:rPr>
         <w:t>A</w:t>
       </w:r>
       <w:r>
         <w:rPr>
-          <w:rFonts w:ascii="Microsoft YaHei" w:eastAsia="Microsoft YaHei" w:hAnsi="Microsoft YaHei"/>
+          <w:rFonts w:ascii="微软雅黑" w:eastAsia="微软雅黑" w:hAnsi="微软雅黑"/>
         </w:rPr>
         <w:t>ssignment1</w:t>
       </w:r>
@@ -26,12 +26,12 @@
       <w:pPr>
         <w:pStyle w:val="3"/>
         <w:rPr>
-          <w:rFonts w:ascii="Microsoft YaHei" w:eastAsia="Microsoft YaHei" w:hAnsi="Microsoft YaHei"/>
-        </w:rPr>
-      </w:pPr>
-      <w:r>
-        <w:rPr>
-          <w:rFonts w:ascii="Microsoft YaHei" w:eastAsia="Microsoft YaHei" w:hAnsi="Microsoft YaHei"/>
+          <w:rFonts w:ascii="微软雅黑" w:eastAsia="微软雅黑" w:hAnsi="微软雅黑"/>
+        </w:rPr>
+      </w:pPr>
+      <w:r>
+        <w:rPr>
+          <w:rFonts w:ascii="微软雅黑" w:eastAsia="微软雅黑" w:hAnsi="微软雅黑"/>
         </w:rPr>
         <w:t>Question 1</w:t>
       </w:r>
@@ -45,12 +45,12 @@
         </w:numPr>
         <w:ind w:firstLineChars="0"/>
         <w:rPr>
-          <w:rFonts w:ascii="Microsoft YaHei" w:eastAsia="Microsoft YaHei" w:hAnsi="Microsoft YaHei"/>
-        </w:rPr>
-      </w:pPr>
-      <w:r>
-        <w:rPr>
-          <w:rFonts w:ascii="Microsoft YaHei" w:eastAsia="Microsoft YaHei" w:hAnsi="Microsoft YaHei"/>
+          <w:rFonts w:ascii="微软雅黑" w:eastAsia="微软雅黑" w:hAnsi="微软雅黑"/>
+        </w:rPr>
+      </w:pPr>
+      <w:r>
+        <w:rPr>
+          <w:rFonts w:ascii="微软雅黑" w:eastAsia="微软雅黑" w:hAnsi="微软雅黑"/>
         </w:rPr>
         <w:t>Answer shows in the code</w:t>
       </w:r>
@@ -64,18 +64,18 @@
         </w:numPr>
         <w:ind w:firstLineChars="0"/>
         <w:rPr>
-          <w:rFonts w:ascii="Microsoft YaHei" w:eastAsia="Microsoft YaHei" w:hAnsi="Microsoft YaHei"/>
-        </w:rPr>
-      </w:pPr>
-      <w:r>
-        <w:rPr>
-          <w:rFonts w:ascii="Microsoft YaHei" w:eastAsia="Microsoft YaHei" w:hAnsi="Microsoft YaHei" w:hint="eastAsia"/>
+          <w:rFonts w:ascii="微软雅黑" w:eastAsia="微软雅黑" w:hAnsi="微软雅黑"/>
+        </w:rPr>
+      </w:pPr>
+      <w:r>
+        <w:rPr>
+          <w:rFonts w:ascii="微软雅黑" w:eastAsia="微软雅黑" w:hAnsi="微软雅黑" w:hint="eastAsia"/>
         </w:rPr>
         <w:t>4</w:t>
       </w:r>
       <w:r>
         <w:rPr>
-          <w:rFonts w:ascii="Microsoft YaHei" w:eastAsia="Microsoft YaHei" w:hAnsi="Microsoft YaHei"/>
+          <w:rFonts w:ascii="微软雅黑" w:eastAsia="微软雅黑" w:hAnsi="微软雅黑"/>
         </w:rPr>
         <w:t>906</w:t>
       </w:r>
@@ -89,20 +89,44 @@
         </w:numPr>
         <w:ind w:firstLineChars="0"/>
         <w:rPr>
-          <w:rFonts w:ascii="Microsoft YaHei" w:eastAsia="Microsoft YaHei" w:hAnsi="Microsoft YaHei"/>
-        </w:rPr>
-      </w:pPr>
-      <w:r>
-        <w:rPr>
-          <w:rFonts w:ascii="Microsoft YaHei" w:eastAsia="Microsoft YaHei" w:hAnsi="Microsoft YaHei" w:hint="eastAsia"/>
+          <w:rFonts w:ascii="微软雅黑" w:eastAsia="微软雅黑" w:hAnsi="微软雅黑"/>
+        </w:rPr>
+      </w:pPr>
+      <w:r>
+        <w:rPr>
+          <w:rFonts w:ascii="微软雅黑" w:eastAsia="微软雅黑" w:hAnsi="微软雅黑"/>
+        </w:rPr>
+        <w:t xml:space="preserve">Round to the 4-th decimal point is </w:t>
+      </w:r>
+      <w:r>
+        <w:rPr>
+          <w:rFonts w:ascii="微软雅黑" w:eastAsia="微软雅黑" w:hAnsi="微软雅黑" w:hint="eastAsia"/>
         </w:rPr>
         <w:t>0</w:t>
       </w:r>
       <w:r>
         <w:rPr>
-          <w:rFonts w:ascii="Microsoft YaHei" w:eastAsia="Microsoft YaHei" w:hAnsi="Microsoft YaHei"/>
+          <w:rFonts w:ascii="微软雅黑" w:eastAsia="微软雅黑" w:hAnsi="微软雅黑"/>
         </w:rPr>
         <w:t>.8492</w:t>
+      </w:r>
+      <w:r>
+        <w:rPr>
+          <w:rFonts w:ascii="微软雅黑" w:eastAsia="微软雅黑" w:hAnsi="微软雅黑"/>
+        </w:rPr>
+        <w:t>(</w:t>
+      </w:r>
+      <w:r>
+        <w:rPr>
+          <w:rFonts w:ascii="微软雅黑" w:eastAsia="微软雅黑" w:hAnsi="微软雅黑"/>
+        </w:rPr>
+        <w:t>0.8491846718304211</w:t>
+      </w:r>
+      <w:r>
+        <w:rPr>
+          <w:rFonts w:ascii="微软雅黑" w:eastAsia="微软雅黑" w:hAnsi="微软雅黑"/>
+        </w:rPr>
+        <w:t>)</w:t>
       </w:r>
     </w:p>
     <w:p>
@@ -114,12 +138,12 @@
         </w:numPr>
         <w:ind w:firstLineChars="0"/>
         <w:rPr>
-          <w:rFonts w:ascii="Microsoft YaHei" w:eastAsia="Microsoft YaHei" w:hAnsi="Microsoft YaHei"/>
-        </w:rPr>
-      </w:pPr>
-      <w:r>
-        <w:rPr>
-          <w:rFonts w:ascii="Microsoft YaHei" w:eastAsia="Microsoft YaHei" w:hAnsi="Microsoft YaHei"/>
+          <w:rFonts w:ascii="微软雅黑" w:eastAsia="微软雅黑" w:hAnsi="微软雅黑"/>
+        </w:rPr>
+      </w:pPr>
+      <w:r>
+        <w:rPr>
+          <w:rFonts w:ascii="微软雅黑" w:eastAsia="微软雅黑" w:hAnsi="微软雅黑"/>
         </w:rPr>
         <w:t>3928.8645</w:t>
       </w:r>
@@ -128,18 +152,18 @@
       <w:pPr>
         <w:pStyle w:val="3"/>
         <w:rPr>
-          <w:rFonts w:ascii="Microsoft YaHei" w:eastAsia="Microsoft YaHei" w:hAnsi="Microsoft YaHei"/>
-        </w:rPr>
-      </w:pPr>
-      <w:r>
-        <w:rPr>
-          <w:rFonts w:ascii="Microsoft YaHei" w:eastAsia="Microsoft YaHei" w:hAnsi="Microsoft YaHei" w:hint="eastAsia"/>
+          <w:rFonts w:ascii="微软雅黑" w:eastAsia="微软雅黑" w:hAnsi="微软雅黑"/>
+        </w:rPr>
+      </w:pPr>
+      <w:r>
+        <w:rPr>
+          <w:rFonts w:ascii="微软雅黑" w:eastAsia="微软雅黑" w:hAnsi="微软雅黑" w:hint="eastAsia"/>
         </w:rPr>
         <w:t>Q</w:t>
       </w:r>
       <w:r>
         <w:rPr>
-          <w:rFonts w:ascii="Microsoft YaHei" w:eastAsia="Microsoft YaHei" w:hAnsi="Microsoft YaHei"/>
+          <w:rFonts w:ascii="微软雅黑" w:eastAsia="微软雅黑" w:hAnsi="微软雅黑"/>
         </w:rPr>
         <w:t>uestion 2</w:t>
       </w:r>
@@ -153,32 +177,20 @@
         </w:numPr>
         <w:ind w:firstLineChars="0"/>
         <w:rPr>
-          <w:rFonts w:ascii="Microsoft YaHei" w:eastAsia="Microsoft YaHei" w:hAnsi="Microsoft YaHei"/>
-        </w:rPr>
-      </w:pPr>
-      <w:r>
-        <w:rPr>
-          <w:rFonts w:ascii="Microsoft YaHei" w:eastAsia="Microsoft YaHei" w:hAnsi="Microsoft YaHei"/>
-        </w:rPr>
-        <w:t xml:space="preserve">Method “a”: </w:t>
-      </w:r>
-      <w:r>
-        <w:rPr>
-          <w:rFonts w:ascii="Microsoft YaHei" w:eastAsia="Microsoft YaHei" w:hAnsi="Microsoft YaHei"/>
-        </w:rPr>
-        <w:t>3860.0276797498113</w:t>
-      </w:r>
-      <w:r>
-        <w:rPr>
-          <w:rFonts w:ascii="Microsoft YaHei" w:eastAsia="Microsoft YaHei" w:hAnsi="Microsoft YaHei"/>
-        </w:rPr>
-        <w:t xml:space="preserve">    Method “b”: </w:t>
-      </w:r>
-      <w:r>
-        <w:rPr>
-          <w:rFonts w:ascii="Microsoft YaHei" w:eastAsia="Microsoft YaHei" w:hAnsi="Microsoft YaHei"/>
-        </w:rPr>
-        <w:t>4626.631381867883</w:t>
+          <w:rFonts w:ascii="微软雅黑" w:eastAsia="微软雅黑" w:hAnsi="微软雅黑"/>
+        </w:rPr>
+      </w:pPr>
+      <w:r>
+        <w:rPr>
+          <w:rFonts w:ascii="微软雅黑" w:eastAsia="微软雅黑" w:hAnsi="微软雅黑"/>
+        </w:rPr>
+        <w:t xml:space="preserve">Method “a”: 3860.0276797498113    Method “b”: </w:t>
+      </w:r>
+      <w:r>
+        <w:rPr>
+          <w:rFonts w:ascii="微软雅黑" w:eastAsia="微软雅黑" w:hAnsi="微软雅黑"/>
+        </w:rPr>
+        <w:t>4626.631381867934</w:t>
       </w:r>
     </w:p>
     <w:p>
@@ -190,12 +202,12 @@
         </w:numPr>
         <w:ind w:firstLineChars="0"/>
         <w:rPr>
-          <w:rFonts w:ascii="Microsoft YaHei" w:eastAsia="Microsoft YaHei" w:hAnsi="Microsoft YaHei"/>
-        </w:rPr>
-      </w:pPr>
-      <w:r>
-        <w:rPr>
-          <w:rFonts w:ascii="Microsoft YaHei" w:eastAsia="Microsoft YaHei" w:hAnsi="Microsoft YaHei"/>
+          <w:rFonts w:ascii="微软雅黑" w:eastAsia="微软雅黑" w:hAnsi="微软雅黑"/>
+        </w:rPr>
+      </w:pPr>
+      <w:r>
+        <w:rPr>
+          <w:rFonts w:ascii="微软雅黑" w:eastAsia="微软雅黑" w:hAnsi="微软雅黑"/>
         </w:rPr>
         <w:t>Method “a”</w:t>
       </w:r>
@@ -209,15 +221,17 @@
         </w:numPr>
         <w:ind w:firstLineChars="0"/>
         <w:rPr>
-          <w:rFonts w:ascii="Microsoft YaHei" w:eastAsia="Microsoft YaHei" w:hAnsi="Microsoft YaHei"/>
-        </w:rPr>
-      </w:pPr>
-      <w:r>
-        <w:rPr>
-          <w:rFonts w:ascii="Microsoft YaHei" w:eastAsia="Microsoft YaHei" w:hAnsi="Microsoft YaHei"/>
+          <w:rFonts w:ascii="微软雅黑" w:eastAsia="微软雅黑" w:hAnsi="微软雅黑"/>
+        </w:rPr>
+      </w:pPr>
+      <w:r>
+        <w:rPr>
+          <w:rFonts w:ascii="微软雅黑" w:eastAsia="微软雅黑" w:hAnsi="微软雅黑"/>
         </w:rPr>
         <w:t>15928.0</w:t>
       </w:r>
+      <w:bookmarkStart w:id="0" w:name="_GoBack"/>
+      <w:bookmarkEnd w:id="0"/>
     </w:p>
     <w:p>
       <w:pPr>
@@ -228,12 +242,12 @@
         </w:numPr>
         <w:ind w:firstLineChars="0"/>
         <w:rPr>
-          <w:rFonts w:ascii="Microsoft YaHei" w:eastAsia="Microsoft YaHei" w:hAnsi="Microsoft YaHei"/>
-        </w:rPr>
-      </w:pPr>
-      <w:r>
-        <w:rPr>
-          <w:rFonts w:ascii="Microsoft YaHei" w:eastAsia="Microsoft YaHei" w:hAnsi="Microsoft YaHei"/>
+          <w:rFonts w:ascii="微软雅黑" w:eastAsia="微软雅黑" w:hAnsi="微软雅黑"/>
+        </w:rPr>
+      </w:pPr>
+      <w:r>
+        <w:rPr>
+          <w:rFonts w:ascii="微软雅黑" w:eastAsia="微软雅黑" w:hAnsi="微软雅黑"/>
         </w:rPr>
         <w:t>1080.6451612903227</w:t>
       </w:r>
@@ -247,12 +261,12 @@
         </w:numPr>
         <w:ind w:firstLineChars="0"/>
         <w:rPr>
-          <w:rFonts w:ascii="Microsoft YaHei" w:eastAsia="Microsoft YaHei" w:hAnsi="Microsoft YaHei"/>
-        </w:rPr>
-      </w:pPr>
-      <w:r>
-        <w:rPr>
-          <w:rFonts w:ascii="Microsoft YaHei" w:eastAsia="Microsoft YaHei" w:hAnsi="Microsoft YaHei"/>
+          <w:rFonts w:ascii="微软雅黑" w:eastAsia="微软雅黑" w:hAnsi="微软雅黑"/>
+        </w:rPr>
+      </w:pPr>
+      <w:r>
+        <w:rPr>
+          <w:rFonts w:ascii="微软雅黑" w:eastAsia="微软雅黑" w:hAnsi="微软雅黑"/>
         </w:rPr>
         <w:t>3613.25</w:t>
       </w:r>
@@ -261,18 +275,18 @@
       <w:pPr>
         <w:pStyle w:val="3"/>
         <w:rPr>
-          <w:rFonts w:ascii="Microsoft YaHei" w:eastAsia="Microsoft YaHei" w:hAnsi="Microsoft YaHei"/>
-        </w:rPr>
-      </w:pPr>
-      <w:r>
-        <w:rPr>
-          <w:rFonts w:ascii="Microsoft YaHei" w:eastAsia="Microsoft YaHei" w:hAnsi="Microsoft YaHei" w:hint="eastAsia"/>
+          <w:rFonts w:ascii="微软雅黑" w:eastAsia="微软雅黑" w:hAnsi="微软雅黑"/>
+        </w:rPr>
+      </w:pPr>
+      <w:r>
+        <w:rPr>
+          <w:rFonts w:ascii="微软雅黑" w:eastAsia="微软雅黑" w:hAnsi="微软雅黑" w:hint="eastAsia"/>
         </w:rPr>
         <w:t>Q</w:t>
       </w:r>
       <w:r>
         <w:rPr>
-          <w:rFonts w:ascii="Microsoft YaHei" w:eastAsia="Microsoft YaHei" w:hAnsi="Microsoft YaHei"/>
+          <w:rFonts w:ascii="微软雅黑" w:eastAsia="微软雅黑" w:hAnsi="微软雅黑"/>
         </w:rPr>
         <w:t>uestion 3</w:t>
       </w:r>
@@ -286,12 +300,12 @@
         </w:numPr>
         <w:ind w:firstLineChars="0"/>
         <w:rPr>
-          <w:rFonts w:ascii="Microsoft YaHei" w:eastAsia="Microsoft YaHei" w:hAnsi="Microsoft YaHei"/>
-        </w:rPr>
-      </w:pPr>
-      <w:r>
-        <w:rPr>
-          <w:rFonts w:ascii="Microsoft YaHei" w:eastAsia="Microsoft YaHei" w:hAnsi="Microsoft YaHei"/>
+          <w:rFonts w:ascii="微软雅黑" w:eastAsia="微软雅黑" w:hAnsi="微软雅黑"/>
+        </w:rPr>
+      </w:pPr>
+      <w:r>
+        <w:rPr>
+          <w:rFonts w:ascii="微软雅黑" w:eastAsia="微软雅黑" w:hAnsi="微软雅黑"/>
         </w:rPr>
         <w:t>Highest value diamond, color: D clarity: IF depth: 63.3 table: 59</w:t>
       </w:r>
@@ -305,17 +319,316 @@
         </w:numPr>
         <w:ind w:firstLineChars="0"/>
         <w:rPr>
-          <w:rFonts w:ascii="Microsoft YaHei" w:eastAsia="Microsoft YaHei" w:hAnsi="Microsoft YaHei" w:hint="eastAsia"/>
-        </w:rPr>
-      </w:pPr>
-      <w:r>
-        <w:rPr>
-          <w:rFonts w:ascii="Microsoft YaHei" w:eastAsia="Microsoft YaHei" w:hAnsi="Microsoft YaHei"/>
+          <w:rFonts w:ascii="微软雅黑" w:eastAsia="微软雅黑" w:hAnsi="微软雅黑"/>
+        </w:rPr>
+      </w:pPr>
+      <w:r>
+        <w:rPr>
+          <w:rFonts w:ascii="微软雅黑" w:eastAsia="微软雅黑" w:hAnsi="微软雅黑"/>
         </w:rPr>
         <w:t>Lowest value diamond, color: J clarity: SI2 depth: 63.3 table: 58</w:t>
       </w:r>
-      <w:bookmarkStart w:id="0" w:name="_GoBack"/>
-      <w:bookmarkEnd w:id="0"/>
+    </w:p>
+    <w:p>
+      <w:pPr>
+        <w:pStyle w:val="3"/>
+        <w:rPr>
+          <w:rFonts w:ascii="微软雅黑" w:eastAsia="微软雅黑" w:hAnsi="微软雅黑"/>
+        </w:rPr>
+      </w:pPr>
+      <w:r>
+        <w:rPr>
+          <w:rFonts w:ascii="微软雅黑" w:eastAsia="微软雅黑" w:hAnsi="微软雅黑" w:hint="eastAsia"/>
+        </w:rPr>
+        <w:t>Q</w:t>
+      </w:r>
+      <w:r>
+        <w:rPr>
+          <w:rFonts w:ascii="微软雅黑" w:eastAsia="微软雅黑" w:hAnsi="微软雅黑"/>
+        </w:rPr>
+        <w:t>uestion 4</w:t>
+      </w:r>
+    </w:p>
+    <w:p>
+      <w:pPr>
+        <w:rPr>
+          <w:rFonts w:ascii="微软雅黑" w:eastAsia="微软雅黑" w:hAnsi="微软雅黑" w:hint="eastAsia"/>
+        </w:rPr>
+      </w:pPr>
+      <w:r>
+        <w:rPr>
+          <w:rFonts w:ascii="微软雅黑" w:eastAsia="微软雅黑" w:hAnsi="微软雅黑"/>
+        </w:rPr>
+        <w:t xml:space="preserve">I didn’t use the website the professor gave us during the course, because the 102-carat diamond will be auction on Oct. 5. </w:t>
+      </w:r>
+      <w:proofErr w:type="gramStart"/>
+      <w:r>
+        <w:rPr>
+          <w:rFonts w:ascii="微软雅黑" w:eastAsia="微软雅黑" w:hAnsi="微软雅黑"/>
+        </w:rPr>
+        <w:t>So</w:t>
+      </w:r>
+      <w:proofErr w:type="gramEnd"/>
+      <w:r>
+        <w:rPr>
+          <w:rFonts w:ascii="微软雅黑" w:eastAsia="微软雅黑" w:hAnsi="微软雅黑"/>
+        </w:rPr>
+        <w:t xml:space="preserve"> I can’t know the price per carat right now. Then I find another website:</w:t>
+      </w:r>
+      <w:r>
+        <w:rPr>
+          <w:rFonts w:ascii="微软雅黑" w:eastAsia="微软雅黑" w:hAnsi="微软雅黑"/>
+        </w:rPr>
+        <w:t xml:space="preserve"> </w:t>
+      </w:r>
+      <w:r>
+        <w:rPr>
+          <w:rFonts w:ascii="微软雅黑" w:eastAsia="微软雅黑" w:hAnsi="微软雅黑"/>
+        </w:rPr>
+        <w:lastRenderedPageBreak/>
+        <w:t xml:space="preserve">https://www.cnn.com/style/article/diamond-auction-hong-kong/index.html In this website, it says “Of these, the most expensive was a rectangular 163.41-carat diamond, which sold for $33.7 million at Christie's in Geneva”. So, the price </w:t>
+      </w:r>
+      <w:r>
+        <w:rPr>
+          <w:rFonts w:ascii="微软雅黑" w:eastAsia="微软雅黑" w:hAnsi="微软雅黑"/>
+        </w:rPr>
+        <w:t>p</w:t>
+      </w:r>
+      <w:r>
+        <w:rPr>
+          <w:rFonts w:ascii="微软雅黑" w:eastAsia="微软雅黑" w:hAnsi="微软雅黑"/>
+        </w:rPr>
+        <w:t>er carat is $206229.7289</w:t>
+      </w:r>
+      <w:r>
+        <w:rPr>
+          <w:rFonts w:ascii="微软雅黑" w:eastAsia="微软雅黑" w:hAnsi="微软雅黑"/>
+        </w:rPr>
+        <w:t>. Because this one is the most expensive one</w:t>
+      </w:r>
+      <w:r>
+        <w:rPr>
+          <w:rFonts w:ascii="微软雅黑" w:eastAsia="微软雅黑" w:hAnsi="微软雅黑"/>
+        </w:rPr>
+        <w:t xml:space="preserve">, its price has a </w:t>
+      </w:r>
+      <w:r>
+        <w:rPr>
+          <w:rFonts w:ascii="微软雅黑" w:eastAsia="微软雅黑" w:hAnsi="微软雅黑" w:hint="eastAsia"/>
+        </w:rPr>
+        <w:t>very</w:t>
+      </w:r>
+      <w:r>
+        <w:rPr>
+          <w:rFonts w:ascii="微软雅黑" w:eastAsia="微软雅黑" w:hAnsi="微软雅黑"/>
+        </w:rPr>
+        <w:t xml:space="preserve"> big different with my price. And the most important reason is the other parameters of the diamond except the carat. And I use the method “b” to calculate the price, it is </w:t>
+      </w:r>
+      <w:r>
+        <w:rPr>
+          <w:rFonts w:ascii="微软雅黑" w:eastAsia="微软雅黑" w:hAnsi="微软雅黑"/>
+        </w:rPr>
+        <w:t>$</w:t>
+      </w:r>
+      <w:r>
+        <w:rPr>
+          <w:rFonts w:ascii="微软雅黑" w:eastAsia="微软雅黑" w:hAnsi="微软雅黑"/>
+        </w:rPr>
+        <w:t>471916.40095052926</w:t>
+      </w:r>
+      <w:r>
+        <w:rPr>
+          <w:rFonts w:ascii="微软雅黑" w:eastAsia="微软雅黑" w:hAnsi="微软雅黑"/>
+        </w:rPr>
+        <w:t>. Even if compare to the estimate price for the diamond will be auction on Oct. 5(10-30million), my price is much lower than that.</w:t>
+      </w:r>
+      <w:r>
+        <w:rPr>
+          <w:rFonts w:ascii="微软雅黑" w:eastAsia="微软雅黑" w:hAnsi="微软雅黑"/>
+        </w:rPr>
+        <w:t xml:space="preserve"> </w:t>
+      </w:r>
+      <w:r>
+        <w:rPr>
+          <w:rFonts w:ascii="微软雅黑" w:eastAsia="微软雅黑" w:hAnsi="微软雅黑"/>
+        </w:rPr>
+        <w:t>And for a commodity like diamond, we can’t think that its price increases linearly.</w:t>
+      </w:r>
+      <w:r>
+        <w:rPr>
+          <w:rFonts w:ascii="微软雅黑" w:eastAsia="微软雅黑" w:hAnsi="微软雅黑"/>
+        </w:rPr>
+        <w:t xml:space="preserve"> </w:t>
+      </w:r>
+      <w:r>
+        <w:rPr>
+          <w:rFonts w:ascii="微软雅黑" w:eastAsia="微软雅黑" w:hAnsi="微软雅黑"/>
+        </w:rPr>
+        <w:t>The price of a 100 carat</w:t>
+      </w:r>
+      <w:r>
+        <w:rPr>
+          <w:rFonts w:ascii="微软雅黑" w:eastAsia="微软雅黑" w:hAnsi="微软雅黑" w:hint="eastAsia"/>
+        </w:rPr>
+        <w:t>s</w:t>
+      </w:r>
+      <w:r>
+        <w:rPr>
+          <w:rFonts w:ascii="微软雅黑" w:eastAsia="微软雅黑" w:hAnsi="微软雅黑"/>
+        </w:rPr>
+        <w:t xml:space="preserve"> diamond is not equal to the sum of the prices of 100 1 carat diamonds</w:t>
+      </w:r>
+      <w:r>
+        <w:rPr>
+          <w:rFonts w:ascii="微软雅黑" w:eastAsia="微软雅黑" w:hAnsi="微软雅黑" w:hint="eastAsia"/>
+        </w:rPr>
+        <w:t>.</w:t>
+      </w:r>
+      <w:r>
+        <w:rPr>
+          <w:rFonts w:ascii="微软雅黑" w:eastAsia="微软雅黑" w:hAnsi="微软雅黑"/>
+        </w:rPr>
+        <w:t xml:space="preserve"> </w:t>
+      </w:r>
+      <w:r>
+        <w:rPr>
+          <w:rFonts w:ascii="微软雅黑" w:eastAsia="微软雅黑" w:hAnsi="微软雅黑"/>
+        </w:rPr>
+        <w:t>The larger the diamond, the rarer and more expensive</w:t>
+      </w:r>
+      <w:r>
+        <w:rPr>
+          <w:rFonts w:ascii="微软雅黑" w:eastAsia="微软雅黑" w:hAnsi="微软雅黑" w:hint="eastAsia"/>
+        </w:rPr>
+        <w:t>.</w:t>
+      </w:r>
+      <w:r>
+        <w:rPr>
+          <w:rFonts w:ascii="微软雅黑" w:eastAsia="微软雅黑" w:hAnsi="微软雅黑"/>
+        </w:rPr>
+        <w:t xml:space="preserve"> </w:t>
+      </w:r>
+      <w:r>
+        <w:rPr>
+          <w:rFonts w:ascii="微软雅黑" w:eastAsia="微软雅黑" w:hAnsi="微软雅黑"/>
+        </w:rPr>
+        <w:t xml:space="preserve">And the better the quality of the diamond will increase </w:t>
+      </w:r>
+      <w:r>
+        <w:rPr>
+          <w:rFonts w:ascii="微软雅黑" w:eastAsia="微软雅黑" w:hAnsi="微软雅黑"/>
+        </w:rPr>
+        <w:t>its</w:t>
+      </w:r>
+      <w:r>
+        <w:rPr>
+          <w:rFonts w:ascii="微软雅黑" w:eastAsia="微软雅黑" w:hAnsi="微软雅黑"/>
+        </w:rPr>
+        <w:t xml:space="preserve"> price</w:t>
+      </w:r>
+      <w:r>
+        <w:rPr>
+          <w:rFonts w:ascii="微软雅黑" w:eastAsia="微软雅黑" w:hAnsi="微软雅黑"/>
+        </w:rPr>
+        <w:t xml:space="preserve">. </w:t>
+      </w:r>
+      <w:proofErr w:type="gramStart"/>
+      <w:r>
+        <w:rPr>
+          <w:rFonts w:ascii="微软雅黑" w:eastAsia="微软雅黑" w:hAnsi="微软雅黑"/>
+        </w:rPr>
+        <w:t>So</w:t>
+      </w:r>
+      <w:proofErr w:type="gramEnd"/>
+      <w:r>
+        <w:rPr>
+          <w:rFonts w:ascii="微软雅黑" w:eastAsia="微软雅黑" w:hAnsi="微软雅黑"/>
+        </w:rPr>
+        <w:t xml:space="preserve"> most of our samples here are one-carat diamonds. The calculated diamond price will of course be far from the 100-carat diamonds auctioned.</w:t>
+      </w:r>
+      <w:r>
+        <w:rPr>
+          <w:rFonts w:ascii="微软雅黑" w:eastAsia="微软雅黑" w:hAnsi="微软雅黑" w:hint="eastAsia"/>
+        </w:rPr>
+        <w:t xml:space="preserve"> </w:t>
+      </w:r>
+    </w:p>
+    <w:p>
+      <w:pPr>
+        <w:rPr>
+          <w:rFonts w:ascii="微软雅黑" w:eastAsia="微软雅黑" w:hAnsi="微软雅黑"/>
+        </w:rPr>
+      </w:pPr>
+    </w:p>
+    <w:p>
+      <w:pPr>
+        <w:pStyle w:val="3"/>
+        <w:rPr>
+          <w:rFonts w:ascii="微软雅黑" w:eastAsia="微软雅黑" w:hAnsi="微软雅黑"/>
+        </w:rPr>
+      </w:pPr>
+      <w:r>
+        <w:rPr>
+          <w:rFonts w:ascii="微软雅黑" w:eastAsia="微软雅黑" w:hAnsi="微软雅黑" w:hint="eastAsia"/>
+        </w:rPr>
+        <w:t>P</w:t>
+      </w:r>
+      <w:r>
+        <w:rPr>
+          <w:rFonts w:ascii="微软雅黑" w:eastAsia="微软雅黑" w:hAnsi="微软雅黑"/>
+        </w:rPr>
+        <w:t>reliminary Assignment</w:t>
+      </w:r>
+    </w:p>
+    <w:p>
+      <w:pPr>
+        <w:pStyle w:val="5"/>
+      </w:pPr>
+      <w:r>
+        <w:t>T</w:t>
+      </w:r>
+      <w:r>
+        <w:rPr>
+          <w:rFonts w:hint="eastAsia"/>
+        </w:rPr>
+        <w:t>ask</w:t>
+      </w:r>
+      <w:r>
+        <w:t xml:space="preserve"> 1</w:t>
+      </w:r>
+    </w:p>
+    <w:p>
+      <w:pPr>
+        <w:rPr>
+          <w:rFonts w:ascii="微软雅黑" w:eastAsia="微软雅黑" w:hAnsi="微软雅黑" w:hint="eastAsia"/>
+        </w:rPr>
+      </w:pPr>
+      <w:r>
+        <w:rPr>
+          <w:rFonts w:ascii="微软雅黑" w:eastAsia="微软雅黑" w:hAnsi="微软雅黑"/>
+        </w:rPr>
+        <w:t>Stock ticket: HSBC</w:t>
+      </w:r>
+    </w:p>
+    <w:p>
+      <w:pPr>
+        <w:rPr>
+          <w:rFonts w:ascii="微软雅黑" w:eastAsia="微软雅黑" w:hAnsi="微软雅黑"/>
+        </w:rPr>
+      </w:pPr>
+      <w:r>
+        <w:rPr>
+          <w:rFonts w:ascii="微软雅黑" w:eastAsia="微软雅黑" w:hAnsi="微软雅黑"/>
+        </w:rPr>
+        <w:t>The answer of this assignment will be shown by code in the ZIP file.</w:t>
+      </w:r>
+    </w:p>
+    <w:p>
+      <w:pPr>
+        <w:rPr>
+          <w:rFonts w:ascii="微软雅黑" w:eastAsia="微软雅黑" w:hAnsi="微软雅黑"/>
+        </w:rPr>
+      </w:pPr>
     </w:p>
     <w:sectPr>
       <w:pgSz w:w="11900" w:h="16840"/>
@@ -1058,6 +1371,51 @@
       <w:szCs w:val="32"/>
     </w:rPr>
   </w:style>
+  <w:style w:type="paragraph" w:styleId="4">
+    <w:name w:val="heading 4"/>
+    <w:basedOn w:val="a"/>
+    <w:next w:val="a"/>
+    <w:link w:val="40"/>
+    <w:uiPriority w:val="9"/>
+    <w:unhideWhenUsed/>
+    <w:qFormat/>
+    <w:rsid w:val="00F1421E"/>
+    <w:pPr>
+      <w:keepNext/>
+      <w:keepLines/>
+      <w:spacing w:before="280" w:after="290" w:line="376" w:lineRule="auto"/>
+      <w:outlineLvl w:val="3"/>
+    </w:pPr>
+    <w:rPr>
+      <w:rFonts w:asciiTheme="majorHAnsi" w:eastAsiaTheme="majorEastAsia" w:hAnsiTheme="majorHAnsi" w:cstheme="majorBidi"/>
+      <w:b/>
+      <w:bCs/>
+      <w:sz w:val="28"/>
+      <w:szCs w:val="28"/>
+    </w:rPr>
+  </w:style>
+  <w:style w:type="paragraph" w:styleId="5">
+    <w:name w:val="heading 5"/>
+    <w:basedOn w:val="a"/>
+    <w:next w:val="a"/>
+    <w:link w:val="50"/>
+    <w:uiPriority w:val="9"/>
+    <w:unhideWhenUsed/>
+    <w:qFormat/>
+    <w:rsid w:val="00F1421E"/>
+    <w:pPr>
+      <w:keepNext/>
+      <w:keepLines/>
+      <w:spacing w:before="280" w:after="290" w:line="376" w:lineRule="auto"/>
+      <w:outlineLvl w:val="4"/>
+    </w:pPr>
+    <w:rPr>
+      <w:b/>
+      <w:bCs/>
+      <w:sz w:val="28"/>
+      <w:szCs w:val="28"/>
+    </w:rPr>
+  </w:style>
   <w:style w:type="character" w:default="1" w:styleId="a0">
     <w:name w:val="Default Paragraph Font"/>
     <w:uiPriority w:val="1"/>
@@ -1135,6 +1493,54 @@
     <w:pPr>
       <w:ind w:firstLineChars="200" w:firstLine="420"/>
     </w:pPr>
+  </w:style>
+  <w:style w:type="character" w:styleId="a4">
+    <w:name w:val="Hyperlink"/>
+    <w:basedOn w:val="a0"/>
+    <w:uiPriority w:val="99"/>
+    <w:unhideWhenUsed/>
+    <w:rsid w:val="00473312"/>
+    <w:rPr>
+      <w:color w:val="0563C1" w:themeColor="hyperlink"/>
+      <w:u w:val="single"/>
+    </w:rPr>
+  </w:style>
+  <w:style w:type="character" w:styleId="a5">
+    <w:name w:val="Unresolved Mention"/>
+    <w:basedOn w:val="a0"/>
+    <w:uiPriority w:val="99"/>
+    <w:rsid w:val="00473312"/>
+    <w:rPr>
+      <w:color w:val="605E5C"/>
+      <w:shd w:val="clear" w:color="auto" w:fill="E1DFDD"/>
+    </w:rPr>
+  </w:style>
+  <w:style w:type="character" w:customStyle="1" w:styleId="40">
+    <w:name w:val="标题 4 字符"/>
+    <w:basedOn w:val="a0"/>
+    <w:link w:val="4"/>
+    <w:uiPriority w:val="9"/>
+    <w:rsid w:val="00F1421E"/>
+    <w:rPr>
+      <w:rFonts w:asciiTheme="majorHAnsi" w:eastAsiaTheme="majorEastAsia" w:hAnsiTheme="majorHAnsi" w:cstheme="majorBidi"/>
+      <w:b/>
+      <w:bCs/>
+      <w:sz w:val="28"/>
+      <w:szCs w:val="28"/>
+    </w:rPr>
+  </w:style>
+  <w:style w:type="character" w:customStyle="1" w:styleId="50">
+    <w:name w:val="标题 5 字符"/>
+    <w:basedOn w:val="a0"/>
+    <w:link w:val="5"/>
+    <w:uiPriority w:val="9"/>
+    <w:rsid w:val="00F1421E"/>
+    <w:rPr>
+      <w:b/>
+      <w:bCs/>
+      <w:sz w:val="28"/>
+      <w:szCs w:val="28"/>
+    </w:rPr>
   </w:style>
 </w:styles>
 </file>

</xml_diff>